<commit_message>
Fix bugs in Access exercises
</commit_message>
<xml_diff>
--- a/Courses/Software-Sciences/Module-3-Databases-New/13-MS-Access/13-MS-Access-Exercise.docx
+++ b/Courses/Software-Sciences/Module-3-Databases-New/13-MS-Access/13-MS-Access-Exercise.docx
@@ -381,6 +381,11 @@
       </w:r>
     </w:p>
     <w:p>
+      <w:pPr>
+        <w:rPr>
+          <w:lang w:val="ru-RU"/>
+        </w:rPr>
+      </w:pPr>
       <w:r>
         <w:rPr>
           <w:lang w:val="bg-BG"/>
@@ -719,18 +724,18 @@
         <mc:AlternateContent>
           <mc:Choice Requires="wps">
             <w:drawing>
-              <wp:anchor distT="0" distB="0" distL="114300" distR="114300" simplePos="0" relativeHeight="251679744" behindDoc="0" locked="0" layoutInCell="1" allowOverlap="1" wp14:anchorId="5D8D7D1B" wp14:editId="05762545">
+              <wp:anchor distT="0" distB="0" distL="114300" distR="114300" simplePos="0" relativeHeight="251675648" behindDoc="0" locked="0" layoutInCell="1" allowOverlap="1" wp14:anchorId="5E54AEFE" wp14:editId="31AE2023">
                 <wp:simplePos x="0" y="0"/>
                 <wp:positionH relativeFrom="column">
-                  <wp:posOffset>290526</wp:posOffset>
+                  <wp:posOffset>2341963</wp:posOffset>
                 </wp:positionH>
                 <wp:positionV relativeFrom="paragraph">
                   <wp:posOffset>1329827</wp:posOffset>
                 </wp:positionV>
-                <wp:extent cx="1965325" cy="1801467"/>
-                <wp:effectExtent l="19050" t="19050" r="34925" b="46990"/>
+                <wp:extent cx="1952625" cy="1790037"/>
+                <wp:effectExtent l="19050" t="19050" r="47625" b="39370"/>
                 <wp:wrapNone/>
-                <wp:docPr id="829874143" name="Правоъгълник: със заоблени ъгли 13"/>
+                <wp:docPr id="713267843" name="Правоъгълник: със заоблени ъгли 13"/>
                 <wp:cNvGraphicFramePr>
                   <a:graphicFrameLocks xmlns:a="http://schemas.openxmlformats.org/drawingml/2006/main"/>
                 </wp:cNvGraphicFramePr>
@@ -743,7 +748,7 @@
                       <wps:spPr bwMode="auto">
                         <a:xfrm>
                           <a:off x="0" y="0"/>
-                          <a:ext cx="1965325" cy="1801467"/>
+                          <a:ext cx="1952625" cy="1790037"/>
                         </a:xfrm>
                         <a:prstGeom prst="roundRect">
                           <a:avLst>
@@ -789,7 +794,7 @@
           </mc:Choice>
           <mc:Fallback>
             <w:pict>
-              <v:roundrect w14:anchorId="74E03BEC" id="Правоъгълник: със заоблени ъгли 13" o:spid="_x0000_s1026" style="position:absolute;margin-left:22.9pt;margin-top:104.7pt;width:154.75pt;height:141.85pt;z-index:251679744;visibility:visible;mso-wrap-style:square;mso-width-percent:0;mso-height-percent:0;mso-wrap-distance-left:9pt;mso-wrap-distance-top:0;mso-wrap-distance-right:9pt;mso-wrap-distance-bottom:0;mso-position-horizontal:absolute;mso-position-horizontal-relative:text;mso-position-vertical:absolute;mso-position-vertical-relative:text;mso-width-percent:0;mso-height-percent:0;mso-width-relative:page;mso-height-relative:page;v-text-anchor:top" arcsize="3529f" o:gfxdata="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" filled="f" strokecolor="#1f497d [3215]" strokeweight="4.5pt"/>
+              <v:roundrect w14:anchorId="4154A357" id="Правоъгълник: със заоблени ъгли 13" o:spid="_x0000_s1026" style="position:absolute;margin-left:184.4pt;margin-top:104.7pt;width:153.75pt;height:140.95pt;z-index:251675648;visibility:visible;mso-wrap-style:square;mso-width-percent:0;mso-height-percent:0;mso-wrap-distance-left:9pt;mso-wrap-distance-top:0;mso-wrap-distance-right:9pt;mso-wrap-distance-bottom:0;mso-position-horizontal:absolute;mso-position-horizontal-relative:text;mso-position-vertical:absolute;mso-position-vertical-relative:text;mso-width-percent:0;mso-height-percent:0;mso-width-relative:page;mso-height-relative:page;v-text-anchor:top" arcsize="3529f" o:gfxdata="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" filled="f" strokecolor="#1f497d [3215]" strokeweight="4.5pt"/>
             </w:pict>
           </mc:Fallback>
         </mc:AlternateContent>
@@ -801,18 +806,18 @@
         <mc:AlternateContent>
           <mc:Choice Requires="wps">
             <w:drawing>
-              <wp:anchor distT="0" distB="0" distL="114300" distR="114300" simplePos="0" relativeHeight="251675648" behindDoc="0" locked="0" layoutInCell="1" allowOverlap="1" wp14:anchorId="5E54AEFE" wp14:editId="1DD63773">
+              <wp:anchor distT="0" distB="0" distL="114300" distR="114300" simplePos="0" relativeHeight="251679744" behindDoc="0" locked="0" layoutInCell="1" allowOverlap="1" wp14:anchorId="5D8D7D1B" wp14:editId="573D19D4">
                 <wp:simplePos x="0" y="0"/>
                 <wp:positionH relativeFrom="column">
-                  <wp:posOffset>2341963</wp:posOffset>
+                  <wp:posOffset>290526</wp:posOffset>
                 </wp:positionH>
                 <wp:positionV relativeFrom="paragraph">
-                  <wp:posOffset>1313925</wp:posOffset>
+                  <wp:posOffset>1329828</wp:posOffset>
                 </wp:positionV>
-                <wp:extent cx="1952625" cy="1806547"/>
-                <wp:effectExtent l="19050" t="19050" r="47625" b="41910"/>
+                <wp:extent cx="1965325" cy="1789430"/>
+                <wp:effectExtent l="19050" t="19050" r="34925" b="39370"/>
                 <wp:wrapNone/>
-                <wp:docPr id="713267843" name="Правоъгълник: със заоблени ъгли 13"/>
+                <wp:docPr id="829874143" name="Правоъгълник: със заоблени ъгли 13"/>
                 <wp:cNvGraphicFramePr>
                   <a:graphicFrameLocks xmlns:a="http://schemas.openxmlformats.org/drawingml/2006/main"/>
                 </wp:cNvGraphicFramePr>
@@ -825,7 +830,7 @@
                       <wps:spPr bwMode="auto">
                         <a:xfrm>
                           <a:off x="0" y="0"/>
-                          <a:ext cx="1952625" cy="1806547"/>
+                          <a:ext cx="1965325" cy="1789430"/>
                         </a:xfrm>
                         <a:prstGeom prst="roundRect">
                           <a:avLst>
@@ -871,7 +876,7 @@
           </mc:Choice>
           <mc:Fallback>
             <w:pict>
-              <v:roundrect w14:anchorId="5117C2B0" id="Правоъгълник: със заоблени ъгли 13" o:spid="_x0000_s1026" style="position:absolute;margin-left:184.4pt;margin-top:103.45pt;width:153.75pt;height:142.25pt;z-index:251675648;visibility:visible;mso-wrap-style:square;mso-width-percent:0;mso-height-percent:0;mso-wrap-distance-left:9pt;mso-wrap-distance-top:0;mso-wrap-distance-right:9pt;mso-wrap-distance-bottom:0;mso-position-horizontal:absolute;mso-position-horizontal-relative:text;mso-position-vertical:absolute;mso-position-vertical-relative:text;mso-width-percent:0;mso-height-percent:0;mso-width-relative:page;mso-height-relative:page;v-text-anchor:top" arcsize="3529f" o:gfxdata="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" filled="f" strokecolor="#1f497d [3215]" strokeweight="4.5pt"/>
+              <v:roundrect w14:anchorId="174E7A8F" id="Правоъгълник: със заоблени ъгли 13" o:spid="_x0000_s1026" style="position:absolute;margin-left:22.9pt;margin-top:104.7pt;width:154.75pt;height:140.9pt;z-index:251679744;visibility:visible;mso-wrap-style:square;mso-width-percent:0;mso-height-percent:0;mso-wrap-distance-left:9pt;mso-wrap-distance-top:0;mso-wrap-distance-right:9pt;mso-wrap-distance-bottom:0;mso-position-horizontal:absolute;mso-position-horizontal-relative:text;mso-position-vertical:absolute;mso-position-vertical-relative:text;mso-width-percent:0;mso-height-percent:0;mso-width-relative:page;mso-height-relative:page;v-text-anchor:top" arcsize="3529f" o:gfxdata="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" filled="f" strokecolor="#1f497d [3215]" strokeweight="4.5pt"/>
             </w:pict>
           </mc:Fallback>
         </mc:AlternateContent>
@@ -883,16 +888,16 @@
         <mc:AlternateContent>
           <mc:Choice Requires="wps">
             <w:drawing>
-              <wp:anchor distT="0" distB="0" distL="114300" distR="114300" simplePos="0" relativeHeight="251677696" behindDoc="0" locked="0" layoutInCell="1" allowOverlap="1" wp14:anchorId="0D32EA84" wp14:editId="690BD4D1">
+              <wp:anchor distT="0" distB="0" distL="114300" distR="114300" simplePos="0" relativeHeight="251677696" behindDoc="0" locked="0" layoutInCell="1" allowOverlap="1" wp14:anchorId="0D32EA84" wp14:editId="2716D718">
                 <wp:simplePos x="0" y="0"/>
                 <wp:positionH relativeFrom="column">
                   <wp:posOffset>4377497</wp:posOffset>
                 </wp:positionH>
                 <wp:positionV relativeFrom="paragraph">
-                  <wp:posOffset>1329829</wp:posOffset>
+                  <wp:posOffset>1329828</wp:posOffset>
                 </wp:positionV>
-                <wp:extent cx="1965325" cy="1812290"/>
-                <wp:effectExtent l="19050" t="19050" r="34925" b="35560"/>
+                <wp:extent cx="1965325" cy="1790037"/>
+                <wp:effectExtent l="19050" t="19050" r="34925" b="39370"/>
                 <wp:wrapNone/>
                 <wp:docPr id="1727074976" name="Правоъгълник: със заоблени ъгли 13"/>
                 <wp:cNvGraphicFramePr>
@@ -907,7 +912,7 @@
                       <wps:spPr bwMode="auto">
                         <a:xfrm>
                           <a:off x="0" y="0"/>
-                          <a:ext cx="1965325" cy="1812290"/>
+                          <a:ext cx="1965325" cy="1790037"/>
                         </a:xfrm>
                         <a:prstGeom prst="roundRect">
                           <a:avLst>
@@ -953,7 +958,7 @@
           </mc:Choice>
           <mc:Fallback>
             <w:pict>
-              <v:roundrect w14:anchorId="5F55870F" id="Правоъгълник: със заоблени ъгли 13" o:spid="_x0000_s1026" style="position:absolute;margin-left:344.7pt;margin-top:104.7pt;width:154.75pt;height:142.7pt;z-index:251677696;visibility:visible;mso-wrap-style:square;mso-width-percent:0;mso-height-percent:0;mso-wrap-distance-left:9pt;mso-wrap-distance-top:0;mso-wrap-distance-right:9pt;mso-wrap-distance-bottom:0;mso-position-horizontal:absolute;mso-position-horizontal-relative:text;mso-position-vertical:absolute;mso-position-vertical-relative:text;mso-width-percent:0;mso-height-percent:0;mso-width-relative:page;mso-height-relative:page;v-text-anchor:top" arcsize="3529f" o:gfxdata="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" filled="f" strokecolor="#1f497d [3215]" strokeweight="4.5pt"/>
+              <v:roundrect w14:anchorId="4794F748" id="Правоъгълник: със заоблени ъгли 13" o:spid="_x0000_s1026" style="position:absolute;margin-left:344.7pt;margin-top:104.7pt;width:154.75pt;height:140.95pt;z-index:251677696;visibility:visible;mso-wrap-style:square;mso-width-percent:0;mso-height-percent:0;mso-wrap-distance-left:9pt;mso-wrap-distance-top:0;mso-wrap-distance-right:9pt;mso-wrap-distance-bottom:0;mso-position-horizontal:absolute;mso-position-horizontal-relative:text;mso-position-vertical:absolute;mso-position-vertical-relative:text;mso-width-percent:0;mso-height-percent:0;mso-width-relative:page;mso-height-relative:page;v-text-anchor:top" arcsize="3529f" o:gfxdata="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" filled="f" strokecolor="#1f497d [3215]" strokeweight="4.5pt"/>
             </w:pict>
           </mc:Fallback>
         </mc:AlternateContent>
@@ -1008,6 +1013,11 @@
       </w:r>
     </w:p>
     <w:p>
+      <w:pPr>
+        <w:rPr>
+          <w:lang w:val="ru-RU"/>
+        </w:rPr>
+      </w:pPr>
       <w:r>
         <w:rPr>
           <w:lang w:val="bg-BG"/>
@@ -1798,16 +1808,16 @@
         <mc:AlternateContent>
           <mc:Choice Requires="wps">
             <w:drawing>
-              <wp:anchor distT="0" distB="0" distL="114300" distR="114300" simplePos="0" relativeHeight="251660288" behindDoc="0" locked="0" layoutInCell="1" allowOverlap="1" wp14:anchorId="30F87A7A" wp14:editId="7BAF9362">
+              <wp:anchor distT="0" distB="0" distL="114300" distR="114300" simplePos="0" relativeHeight="251660288" behindDoc="0" locked="0" layoutInCell="1" allowOverlap="1" wp14:anchorId="30F87A7A" wp14:editId="000B6CC0">
                 <wp:simplePos x="0" y="0"/>
                 <wp:positionH relativeFrom="column">
-                  <wp:posOffset>4748530</wp:posOffset>
+                  <wp:posOffset>4838673</wp:posOffset>
                 </wp:positionH>
                 <wp:positionV relativeFrom="paragraph">
-                  <wp:posOffset>4727575</wp:posOffset>
+                  <wp:posOffset>4787900</wp:posOffset>
                 </wp:positionV>
-                <wp:extent cx="893445" cy="318770"/>
-                <wp:effectExtent l="34925" t="35560" r="33655" b="36195"/>
+                <wp:extent cx="760178" cy="258914"/>
+                <wp:effectExtent l="19050" t="19050" r="40005" b="46355"/>
                 <wp:wrapNone/>
                 <wp:docPr id="583908992" name="Правоъгълник: със заоблени ъгли 12"/>
                 <wp:cNvGraphicFramePr>
@@ -1822,7 +1832,7 @@
                       <wps:spPr bwMode="auto">
                         <a:xfrm>
                           <a:off x="0" y="0"/>
-                          <a:ext cx="893445" cy="318770"/>
+                          <a:ext cx="760178" cy="258914"/>
                         </a:xfrm>
                         <a:prstGeom prst="roundRect">
                           <a:avLst>
@@ -1868,7 +1878,7 @@
           </mc:Choice>
           <mc:Fallback>
             <w:pict>
-              <v:roundrect w14:anchorId="7C29814A" id="Правоъгълник: със заоблени ъгли 12" o:spid="_x0000_s1026" style="position:absolute;margin-left:373.9pt;margin-top:372.25pt;width:70.35pt;height:25.1pt;z-index:251660288;visibility:visible;mso-wrap-style:square;mso-width-percent:0;mso-height-percent:0;mso-wrap-distance-left:9pt;mso-wrap-distance-top:0;mso-wrap-distance-right:9pt;mso-wrap-distance-bottom:0;mso-position-horizontal:absolute;mso-position-horizontal-relative:text;mso-position-vertical:absolute;mso-position-vertical-relative:text;mso-width-percent:0;mso-height-percent:0;mso-width-relative:page;mso-height-relative:page;v-text-anchor:top" arcsize="3529f" o:gfxdata="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" filled="f" strokecolor="#1f497d [3215]" strokeweight="4.5pt"/>
+              <v:roundrect w14:anchorId="628B443C" id="Правоъгълник: със заоблени ъгли 12" o:spid="_x0000_s1026" style="position:absolute;margin-left:381pt;margin-top:377pt;width:59.85pt;height:20.4pt;z-index:251660288;visibility:visible;mso-wrap-style:square;mso-width-percent:0;mso-height-percent:0;mso-wrap-distance-left:9pt;mso-wrap-distance-top:0;mso-wrap-distance-right:9pt;mso-wrap-distance-bottom:0;mso-position-horizontal:absolute;mso-position-horizontal-relative:text;mso-position-vertical:absolute;mso-position-vertical-relative:text;mso-width-percent:0;mso-height-percent:0;mso-width-relative:page;mso-height-relative:page;v-text-anchor:top" arcsize="3529f" o:gfxdata="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" filled="f" strokecolor="#1f497d [3215]" strokeweight="4.5pt"/>
             </w:pict>
           </mc:Fallback>
         </mc:AlternateContent>
@@ -4501,14 +4511,23 @@
         <w:t>Насоки</w:t>
       </w:r>
       <w:r>
+        <w:rPr>
+          <w:lang w:val="ru-RU"/>
+        </w:rPr>
         <w:t>:</w:t>
       </w:r>
     </w:p>
     <w:p>
       <w:pPr>
         <w:pStyle w:val="Heading3"/>
-      </w:pPr>
-      <w:r>
+        <w:rPr>
+          <w:lang w:val="ru-RU"/>
+        </w:rPr>
+      </w:pPr>
+      <w:r>
+        <w:rPr>
+          <w:lang w:val="ru-RU"/>
+        </w:rPr>
         <w:t>Създаване на заявка, приемаща параметър</w:t>
       </w:r>
     </w:p>
@@ -7109,8 +7128,14 @@
     <w:p>
       <w:pPr>
         <w:pStyle w:val="Heading3"/>
-      </w:pPr>
-      <w:r>
+        <w:rPr>
+          <w:lang w:val="ru-RU"/>
+        </w:rPr>
+      </w:pPr>
+      <w:r>
+        <w:rPr>
+          <w:lang w:val="ru-RU"/>
+        </w:rPr>
         <w:t>Създайте формуляр, показващ няколко записа</w:t>
       </w:r>
     </w:p>
@@ -8128,6 +8153,1045 @@
         </w:rPr>
         <w:t xml:space="preserve"> на отчет: </w:t>
       </w:r>
+      <w:r>
+        <w:fldChar w:fldCharType="begin"/>
+      </w:r>
+      <w:r>
+        <w:instrText>HYPERLINK</w:instrText>
+      </w:r>
+      <w:r>
+        <w:rPr>
+          <w:lang w:val="ru-RU"/>
+        </w:rPr>
+        <w:instrText xml:space="preserve"> "</w:instrText>
+      </w:r>
+      <w:r>
+        <w:instrText>https</w:instrText>
+      </w:r>
+      <w:r>
+        <w:rPr>
+          <w:lang w:val="ru-RU"/>
+        </w:rPr>
+        <w:instrText>://</w:instrText>
+      </w:r>
+      <w:r>
+        <w:instrText>support</w:instrText>
+      </w:r>
+      <w:r>
+        <w:rPr>
+          <w:lang w:val="ru-RU"/>
+        </w:rPr>
+        <w:instrText>.</w:instrText>
+      </w:r>
+      <w:r>
+        <w:instrText>microsoft</w:instrText>
+      </w:r>
+      <w:r>
+        <w:rPr>
+          <w:lang w:val="ru-RU"/>
+        </w:rPr>
+        <w:instrText>.</w:instrText>
+      </w:r>
+      <w:r>
+        <w:instrText>com</w:instrText>
+      </w:r>
+      <w:r>
+        <w:rPr>
+          <w:lang w:val="ru-RU"/>
+        </w:rPr>
+        <w:instrText>/</w:instrText>
+      </w:r>
+      <w:r>
+        <w:instrText>en</w:instrText>
+      </w:r>
+      <w:r>
+        <w:rPr>
+          <w:lang w:val="ru-RU"/>
+        </w:rPr>
+        <w:instrText>-</w:instrText>
+      </w:r>
+      <w:r>
+        <w:instrText>au</w:instrText>
+      </w:r>
+      <w:r>
+        <w:rPr>
+          <w:lang w:val="ru-RU"/>
+        </w:rPr>
+        <w:instrText>/</w:instrText>
+      </w:r>
+      <w:r>
+        <w:instrText>office</w:instrText>
+      </w:r>
+      <w:r>
+        <w:rPr>
+          <w:lang w:val="ru-RU"/>
+        </w:rPr>
+        <w:instrText>/</w:instrText>
+      </w:r>
+      <w:r>
+        <w:instrText>guide</w:instrText>
+      </w:r>
+      <w:r>
+        <w:rPr>
+          <w:lang w:val="ru-RU"/>
+        </w:rPr>
+        <w:instrText>-</w:instrText>
+      </w:r>
+      <w:r>
+        <w:instrText>to</w:instrText>
+      </w:r>
+      <w:r>
+        <w:rPr>
+          <w:lang w:val="ru-RU"/>
+        </w:rPr>
+        <w:instrText>-</w:instrText>
+      </w:r>
+      <w:r>
+        <w:instrText>designing</w:instrText>
+      </w:r>
+      <w:r>
+        <w:rPr>
+          <w:lang w:val="ru-RU"/>
+        </w:rPr>
+        <w:instrText>-</w:instrText>
+      </w:r>
+      <w:r>
+        <w:instrText>reports</w:instrText>
+      </w:r>
+      <w:r>
+        <w:rPr>
+          <w:lang w:val="ru-RU"/>
+        </w:rPr>
+        <w:instrText>-876</w:instrText>
+      </w:r>
+      <w:r>
+        <w:instrText>a</w:instrText>
+      </w:r>
+      <w:r>
+        <w:rPr>
+          <w:lang w:val="ru-RU"/>
+        </w:rPr>
+        <w:instrText>6</w:instrText>
+      </w:r>
+      <w:r>
+        <w:instrText>d</w:instrText>
+      </w:r>
+      <w:r>
+        <w:rPr>
+          <w:lang w:val="ru-RU"/>
+        </w:rPr>
+        <w:instrText>27-59</w:instrText>
+      </w:r>
+      <w:r>
+        <w:instrText>aa</w:instrText>
+      </w:r>
+      <w:r>
+        <w:rPr>
+          <w:lang w:val="ru-RU"/>
+        </w:rPr>
+        <w:instrText>-467</w:instrText>
+      </w:r>
+      <w:r>
+        <w:instrText>a</w:instrText>
+      </w:r>
+      <w:r>
+        <w:rPr>
+          <w:lang w:val="ru-RU"/>
+        </w:rPr>
+        <w:instrText>-8240-</w:instrText>
+      </w:r>
+      <w:r>
+        <w:instrText>ee</w:instrText>
+      </w:r>
+      <w:r>
+        <w:rPr>
+          <w:lang w:val="ru-RU"/>
+        </w:rPr>
+        <w:instrText>6</w:instrText>
+      </w:r>
+      <w:r>
+        <w:instrText>e</w:instrText>
+      </w:r>
+      <w:r>
+        <w:rPr>
+          <w:lang w:val="ru-RU"/>
+        </w:rPr>
+        <w:instrText>01597291"</w:instrText>
+      </w:r>
+      <w:r>
+        <w:fldChar w:fldCharType="separate"/>
+      </w:r>
+      <w:r>
+        <w:rPr>
+          <w:rStyle w:val="Hyperlink"/>
+        </w:rPr>
+        <w:t>https</w:t>
+      </w:r>
+      <w:r>
+        <w:rPr>
+          <w:rStyle w:val="Hyperlink"/>
+          <w:lang w:val="ru-RU"/>
+        </w:rPr>
+        <w:t>://</w:t>
+      </w:r>
+      <w:r>
+        <w:rPr>
+          <w:rStyle w:val="Hyperlink"/>
+        </w:rPr>
+        <w:t>support</w:t>
+      </w:r>
+      <w:r>
+        <w:rPr>
+          <w:rStyle w:val="Hyperlink"/>
+          <w:lang w:val="ru-RU"/>
+        </w:rPr>
+        <w:t>.</w:t>
+      </w:r>
+      <w:proofErr w:type="spellStart"/>
+      <w:r>
+        <w:rPr>
+          <w:rStyle w:val="Hyperlink"/>
+        </w:rPr>
+        <w:t>microsoft</w:t>
+      </w:r>
+      <w:proofErr w:type="spellEnd"/>
+      <w:r>
+        <w:rPr>
+          <w:rStyle w:val="Hyperlink"/>
+          <w:lang w:val="ru-RU"/>
+        </w:rPr>
+        <w:t>.</w:t>
+      </w:r>
+      <w:r>
+        <w:rPr>
+          <w:rStyle w:val="Hyperlink"/>
+        </w:rPr>
+        <w:t>com</w:t>
+      </w:r>
+      <w:r>
+        <w:rPr>
+          <w:rStyle w:val="Hyperlink"/>
+          <w:lang w:val="ru-RU"/>
+        </w:rPr>
+        <w:t>/</w:t>
+      </w:r>
+      <w:proofErr w:type="spellStart"/>
+      <w:r>
+        <w:rPr>
+          <w:rStyle w:val="Hyperlink"/>
+        </w:rPr>
+        <w:t>en</w:t>
+      </w:r>
+      <w:proofErr w:type="spellEnd"/>
+      <w:r>
+        <w:rPr>
+          <w:rStyle w:val="Hyperlink"/>
+          <w:lang w:val="ru-RU"/>
+        </w:rPr>
+        <w:t>-</w:t>
+      </w:r>
+      <w:r>
+        <w:rPr>
+          <w:rStyle w:val="Hyperlink"/>
+        </w:rPr>
+        <w:t>au</w:t>
+      </w:r>
+      <w:r>
+        <w:rPr>
+          <w:rStyle w:val="Hyperlink"/>
+          <w:lang w:val="ru-RU"/>
+        </w:rPr>
+        <w:t>/</w:t>
+      </w:r>
+      <w:r>
+        <w:rPr>
+          <w:rStyle w:val="Hyperlink"/>
+        </w:rPr>
+        <w:t>office</w:t>
+      </w:r>
+      <w:r>
+        <w:rPr>
+          <w:rStyle w:val="Hyperlink"/>
+          <w:lang w:val="ru-RU"/>
+        </w:rPr>
+        <w:t>/</w:t>
+      </w:r>
+      <w:r>
+        <w:rPr>
+          <w:rStyle w:val="Hyperlink"/>
+        </w:rPr>
+        <w:t>guide</w:t>
+      </w:r>
+      <w:r>
+        <w:rPr>
+          <w:rStyle w:val="Hyperlink"/>
+          <w:lang w:val="ru-RU"/>
+        </w:rPr>
+        <w:t>-</w:t>
+      </w:r>
+      <w:r>
+        <w:rPr>
+          <w:rStyle w:val="Hyperlink"/>
+        </w:rPr>
+        <w:t>to</w:t>
+      </w:r>
+      <w:r>
+        <w:rPr>
+          <w:rStyle w:val="Hyperlink"/>
+          <w:lang w:val="ru-RU"/>
+        </w:rPr>
+        <w:t>-</w:t>
+      </w:r>
+      <w:r>
+        <w:rPr>
+          <w:rStyle w:val="Hyperlink"/>
+        </w:rPr>
+        <w:t>designing</w:t>
+      </w:r>
+      <w:r>
+        <w:rPr>
+          <w:rStyle w:val="Hyperlink"/>
+          <w:lang w:val="ru-RU"/>
+        </w:rPr>
+        <w:t>-</w:t>
+      </w:r>
+      <w:r>
+        <w:rPr>
+          <w:rStyle w:val="Hyperlink"/>
+        </w:rPr>
+        <w:t>reports</w:t>
+      </w:r>
+      <w:r>
+        <w:rPr>
+          <w:rStyle w:val="Hyperlink"/>
+          <w:lang w:val="ru-RU"/>
+        </w:rPr>
+        <w:t>-876</w:t>
+      </w:r>
+      <w:r>
+        <w:rPr>
+          <w:rStyle w:val="Hyperlink"/>
+        </w:rPr>
+        <w:t>a</w:t>
+      </w:r>
+      <w:r>
+        <w:rPr>
+          <w:rStyle w:val="Hyperlink"/>
+          <w:lang w:val="ru-RU"/>
+        </w:rPr>
+        <w:t>6</w:t>
+      </w:r>
+      <w:r>
+        <w:rPr>
+          <w:rStyle w:val="Hyperlink"/>
+        </w:rPr>
+        <w:t>d</w:t>
+      </w:r>
+      <w:r>
+        <w:rPr>
+          <w:rStyle w:val="Hyperlink"/>
+          <w:lang w:val="ru-RU"/>
+        </w:rPr>
+        <w:t>27-59</w:t>
+      </w:r>
+      <w:r>
+        <w:rPr>
+          <w:rStyle w:val="Hyperlink"/>
+        </w:rPr>
+        <w:t>aa</w:t>
+      </w:r>
+      <w:r>
+        <w:rPr>
+          <w:rStyle w:val="Hyperlink"/>
+          <w:lang w:val="ru-RU"/>
+        </w:rPr>
+        <w:t>-467</w:t>
+      </w:r>
+      <w:r>
+        <w:rPr>
+          <w:rStyle w:val="Hyperlink"/>
+        </w:rPr>
+        <w:t>a</w:t>
+      </w:r>
+      <w:r>
+        <w:rPr>
+          <w:rStyle w:val="Hyperlink"/>
+          <w:lang w:val="ru-RU"/>
+        </w:rPr>
+        <w:t>-8240-</w:t>
+      </w:r>
+      <w:proofErr w:type="spellStart"/>
+      <w:r>
+        <w:rPr>
+          <w:rStyle w:val="Hyperlink"/>
+        </w:rPr>
+        <w:t>ee</w:t>
+      </w:r>
+      <w:proofErr w:type="spellEnd"/>
+      <w:r>
+        <w:rPr>
+          <w:rStyle w:val="Hyperlink"/>
+          <w:lang w:val="ru-RU"/>
+        </w:rPr>
+        <w:t>6</w:t>
+      </w:r>
+      <w:r>
+        <w:rPr>
+          <w:rStyle w:val="Hyperlink"/>
+        </w:rPr>
+        <w:t>e</w:t>
+      </w:r>
+      <w:r>
+        <w:rPr>
+          <w:rStyle w:val="Hyperlink"/>
+          <w:lang w:val="ru-RU"/>
+        </w:rPr>
+        <w:t>01597291</w:t>
+      </w:r>
+      <w:r>
+        <w:rPr>
+          <w:rStyle w:val="Hyperlink"/>
+          <w:lang w:val="ru-RU"/>
+        </w:rPr>
+        <w:fldChar w:fldCharType="end"/>
+      </w:r>
+    </w:p>
+    <w:p>
+      <w:pPr>
+        <w:pStyle w:val="ListParagraph"/>
+        <w:numPr>
+          <w:ilvl w:val="0"/>
+          <w:numId w:val="8"/>
+        </w:numPr>
+        <w:rPr>
+          <w:lang w:val="ru-RU"/>
+        </w:rPr>
+      </w:pPr>
+      <w:r>
+        <w:rPr>
+          <w:b/>
+          <w:bCs/>
+          <w:lang w:val="ru-RU"/>
+        </w:rPr>
+        <w:t>Сортиране</w:t>
+      </w:r>
+      <w:r>
+        <w:rPr>
+          <w:lang w:val="ru-RU"/>
+        </w:rPr>
+        <w:t xml:space="preserve"> на записи в отчет: </w:t>
+      </w:r>
+      <w:r>
+        <w:fldChar w:fldCharType="begin"/>
+      </w:r>
+      <w:r>
+        <w:instrText>HYPERLINK</w:instrText>
+      </w:r>
+      <w:r>
+        <w:rPr>
+          <w:lang w:val="ru-RU"/>
+        </w:rPr>
+        <w:instrText xml:space="preserve"> "</w:instrText>
+      </w:r>
+      <w:r>
+        <w:instrText>https</w:instrText>
+      </w:r>
+      <w:r>
+        <w:rPr>
+          <w:lang w:val="ru-RU"/>
+        </w:rPr>
+        <w:instrText>://</w:instrText>
+      </w:r>
+      <w:r>
+        <w:instrText>support</w:instrText>
+      </w:r>
+      <w:r>
+        <w:rPr>
+          <w:lang w:val="ru-RU"/>
+        </w:rPr>
+        <w:instrText>.</w:instrText>
+      </w:r>
+      <w:r>
+        <w:instrText>microsoft</w:instrText>
+      </w:r>
+      <w:r>
+        <w:rPr>
+          <w:lang w:val="ru-RU"/>
+        </w:rPr>
+        <w:instrText>.</w:instrText>
+      </w:r>
+      <w:r>
+        <w:instrText>com</w:instrText>
+      </w:r>
+      <w:r>
+        <w:rPr>
+          <w:lang w:val="ru-RU"/>
+        </w:rPr>
+        <w:instrText>/</w:instrText>
+      </w:r>
+      <w:r>
+        <w:instrText>en</w:instrText>
+      </w:r>
+      <w:r>
+        <w:rPr>
+          <w:lang w:val="ru-RU"/>
+        </w:rPr>
+        <w:instrText>-</w:instrText>
+      </w:r>
+      <w:r>
+        <w:instrText>au</w:instrText>
+      </w:r>
+      <w:r>
+        <w:rPr>
+          <w:lang w:val="ru-RU"/>
+        </w:rPr>
+        <w:instrText>/</w:instrText>
+      </w:r>
+      <w:r>
+        <w:instrText>office</w:instrText>
+      </w:r>
+      <w:r>
+        <w:rPr>
+          <w:lang w:val="ru-RU"/>
+        </w:rPr>
+        <w:instrText>/</w:instrText>
+      </w:r>
+      <w:r>
+        <w:instrText>save</w:instrText>
+      </w:r>
+      <w:r>
+        <w:rPr>
+          <w:lang w:val="ru-RU"/>
+        </w:rPr>
+        <w:instrText>-</w:instrText>
+      </w:r>
+      <w:r>
+        <w:instrText>a</w:instrText>
+      </w:r>
+      <w:r>
+        <w:rPr>
+          <w:lang w:val="ru-RU"/>
+        </w:rPr>
+        <w:instrText>-</w:instrText>
+      </w:r>
+      <w:r>
+        <w:instrText>sort</w:instrText>
+      </w:r>
+      <w:r>
+        <w:rPr>
+          <w:lang w:val="ru-RU"/>
+        </w:rPr>
+        <w:instrText>-</w:instrText>
+      </w:r>
+      <w:r>
+        <w:instrText>order</w:instrText>
+      </w:r>
+      <w:r>
+        <w:rPr>
+          <w:lang w:val="ru-RU"/>
+        </w:rPr>
+        <w:instrText>-</w:instrText>
+      </w:r>
+      <w:r>
+        <w:instrText>with</w:instrText>
+      </w:r>
+      <w:r>
+        <w:rPr>
+          <w:lang w:val="ru-RU"/>
+        </w:rPr>
+        <w:instrText>-</w:instrText>
+      </w:r>
+      <w:r>
+        <w:instrText>a</w:instrText>
+      </w:r>
+      <w:r>
+        <w:rPr>
+          <w:lang w:val="ru-RU"/>
+        </w:rPr>
+        <w:instrText>-</w:instrText>
+      </w:r>
+      <w:r>
+        <w:instrText>table</w:instrText>
+      </w:r>
+      <w:r>
+        <w:rPr>
+          <w:lang w:val="ru-RU"/>
+        </w:rPr>
+        <w:instrText>-</w:instrText>
+      </w:r>
+      <w:r>
+        <w:instrText>query</w:instrText>
+      </w:r>
+      <w:r>
+        <w:rPr>
+          <w:lang w:val="ru-RU"/>
+        </w:rPr>
+        <w:instrText>-</w:instrText>
+      </w:r>
+      <w:r>
+        <w:instrText>form</w:instrText>
+      </w:r>
+      <w:r>
+        <w:rPr>
+          <w:lang w:val="ru-RU"/>
+        </w:rPr>
+        <w:instrText>-</w:instrText>
+      </w:r>
+      <w:r>
+        <w:instrText>or</w:instrText>
+      </w:r>
+      <w:r>
+        <w:rPr>
+          <w:lang w:val="ru-RU"/>
+        </w:rPr>
+        <w:instrText>-</w:instrText>
+      </w:r>
+      <w:r>
+        <w:instrText>report</w:instrText>
+      </w:r>
+      <w:r>
+        <w:rPr>
+          <w:lang w:val="ru-RU"/>
+        </w:rPr>
+        <w:instrText>-4</w:instrText>
+      </w:r>
+      <w:r>
+        <w:instrText>f</w:instrText>
+      </w:r>
+      <w:r>
+        <w:rPr>
+          <w:lang w:val="ru-RU"/>
+        </w:rPr>
+        <w:instrText>255441-7326-486</w:instrText>
+      </w:r>
+      <w:r>
+        <w:instrText>a</w:instrText>
+      </w:r>
+      <w:r>
+        <w:rPr>
+          <w:lang w:val="ru-RU"/>
+        </w:rPr>
+        <w:instrText>-97</w:instrText>
+      </w:r>
+      <w:r>
+        <w:instrText>ad</w:instrText>
+      </w:r>
+      <w:r>
+        <w:rPr>
+          <w:lang w:val="ru-RU"/>
+        </w:rPr>
+        <w:instrText>-7760</w:instrText>
+      </w:r>
+      <w:r>
+        <w:instrText>e</w:instrText>
+      </w:r>
+      <w:r>
+        <w:rPr>
+          <w:lang w:val="ru-RU"/>
+        </w:rPr>
+        <w:instrText>8</w:instrText>
+      </w:r>
+      <w:r>
+        <w:instrText>b</w:instrText>
+      </w:r>
+      <w:r>
+        <w:rPr>
+          <w:lang w:val="ru-RU"/>
+        </w:rPr>
+        <w:instrText>0880</w:instrText>
+      </w:r>
+      <w:r>
+        <w:instrText>b</w:instrText>
+      </w:r>
+      <w:r>
+        <w:rPr>
+          <w:lang w:val="ru-RU"/>
+        </w:rPr>
+        <w:instrText>" \</w:instrText>
+      </w:r>
+      <w:r>
+        <w:instrText>l</w:instrText>
+      </w:r>
+      <w:r>
+        <w:rPr>
+          <w:lang w:val="ru-RU"/>
+        </w:rPr>
+        <w:instrText xml:space="preserve"> "</w:instrText>
+      </w:r>
+      <w:r>
+        <w:instrText>bm</w:instrText>
+      </w:r>
+      <w:r>
+        <w:rPr>
+          <w:lang w:val="ru-RU"/>
+        </w:rPr>
+        <w:instrText>3"</w:instrText>
+      </w:r>
+      <w:r>
+        <w:fldChar w:fldCharType="separate"/>
+      </w:r>
+      <w:r>
+        <w:rPr>
+          <w:rStyle w:val="Hyperlink"/>
+        </w:rPr>
+        <w:t>https</w:t>
+      </w:r>
+      <w:r>
+        <w:rPr>
+          <w:rStyle w:val="Hyperlink"/>
+          <w:lang w:val="ru-RU"/>
+        </w:rPr>
+        <w:t>://</w:t>
+      </w:r>
+      <w:r>
+        <w:rPr>
+          <w:rStyle w:val="Hyperlink"/>
+        </w:rPr>
+        <w:t>support</w:t>
+      </w:r>
+      <w:r>
+        <w:rPr>
+          <w:rStyle w:val="Hyperlink"/>
+          <w:lang w:val="ru-RU"/>
+        </w:rPr>
+        <w:t>.</w:t>
+      </w:r>
+      <w:proofErr w:type="spellStart"/>
+      <w:r>
+        <w:rPr>
+          <w:rStyle w:val="Hyperlink"/>
+        </w:rPr>
+        <w:t>microsoft</w:t>
+      </w:r>
+      <w:proofErr w:type="spellEnd"/>
+      <w:r>
+        <w:rPr>
+          <w:rStyle w:val="Hyperlink"/>
+          <w:lang w:val="ru-RU"/>
+        </w:rPr>
+        <w:t>.</w:t>
+      </w:r>
+      <w:r>
+        <w:rPr>
+          <w:rStyle w:val="Hyperlink"/>
+        </w:rPr>
+        <w:t>com</w:t>
+      </w:r>
+      <w:r>
+        <w:rPr>
+          <w:rStyle w:val="Hyperlink"/>
+          <w:lang w:val="ru-RU"/>
+        </w:rPr>
+        <w:t>/</w:t>
+      </w:r>
+      <w:proofErr w:type="spellStart"/>
+      <w:r>
+        <w:rPr>
+          <w:rStyle w:val="Hyperlink"/>
+        </w:rPr>
+        <w:t>en</w:t>
+      </w:r>
+      <w:proofErr w:type="spellEnd"/>
+      <w:r>
+        <w:rPr>
+          <w:rStyle w:val="Hyperlink"/>
+          <w:lang w:val="ru-RU"/>
+        </w:rPr>
+        <w:t>-</w:t>
+      </w:r>
+      <w:r>
+        <w:rPr>
+          <w:rStyle w:val="Hyperlink"/>
+        </w:rPr>
+        <w:t>au</w:t>
+      </w:r>
+      <w:r>
+        <w:rPr>
+          <w:rStyle w:val="Hyperlink"/>
+          <w:lang w:val="ru-RU"/>
+        </w:rPr>
+        <w:t>/</w:t>
+      </w:r>
+      <w:r>
+        <w:rPr>
+          <w:rStyle w:val="Hyperlink"/>
+        </w:rPr>
+        <w:t>office</w:t>
+      </w:r>
+      <w:r>
+        <w:rPr>
+          <w:rStyle w:val="Hyperlink"/>
+          <w:lang w:val="ru-RU"/>
+        </w:rPr>
+        <w:t>/</w:t>
+      </w:r>
+      <w:r>
+        <w:rPr>
+          <w:rStyle w:val="Hyperlink"/>
+        </w:rPr>
+        <w:t>save</w:t>
+      </w:r>
+      <w:r>
+        <w:rPr>
+          <w:rStyle w:val="Hyperlink"/>
+          <w:lang w:val="ru-RU"/>
+        </w:rPr>
+        <w:t>-</w:t>
+      </w:r>
+      <w:r>
+        <w:rPr>
+          <w:rStyle w:val="Hyperlink"/>
+        </w:rPr>
+        <w:t>a</w:t>
+      </w:r>
+      <w:r>
+        <w:rPr>
+          <w:rStyle w:val="Hyperlink"/>
+          <w:lang w:val="ru-RU"/>
+        </w:rPr>
+        <w:t>-</w:t>
+      </w:r>
+      <w:r>
+        <w:rPr>
+          <w:rStyle w:val="Hyperlink"/>
+        </w:rPr>
+        <w:t>sort</w:t>
+      </w:r>
+      <w:r>
+        <w:rPr>
+          <w:rStyle w:val="Hyperlink"/>
+          <w:lang w:val="ru-RU"/>
+        </w:rPr>
+        <w:t>-</w:t>
+      </w:r>
+      <w:r>
+        <w:rPr>
+          <w:rStyle w:val="Hyperlink"/>
+        </w:rPr>
+        <w:t>order</w:t>
+      </w:r>
+      <w:r>
+        <w:rPr>
+          <w:rStyle w:val="Hyperlink"/>
+          <w:lang w:val="ru-RU"/>
+        </w:rPr>
+        <w:t>-</w:t>
+      </w:r>
+      <w:r>
+        <w:rPr>
+          <w:rStyle w:val="Hyperlink"/>
+        </w:rPr>
+        <w:t>with</w:t>
+      </w:r>
+      <w:r>
+        <w:rPr>
+          <w:rStyle w:val="Hyperlink"/>
+          <w:lang w:val="ru-RU"/>
+        </w:rPr>
+        <w:t>-</w:t>
+      </w:r>
+      <w:r>
+        <w:rPr>
+          <w:rStyle w:val="Hyperlink"/>
+        </w:rPr>
+        <w:t>a</w:t>
+      </w:r>
+      <w:r>
+        <w:rPr>
+          <w:rStyle w:val="Hyperlink"/>
+          <w:lang w:val="ru-RU"/>
+        </w:rPr>
+        <w:t>-</w:t>
+      </w:r>
+      <w:r>
+        <w:rPr>
+          <w:rStyle w:val="Hyperlink"/>
+        </w:rPr>
+        <w:t>table</w:t>
+      </w:r>
+      <w:r>
+        <w:rPr>
+          <w:rStyle w:val="Hyperlink"/>
+          <w:lang w:val="ru-RU"/>
+        </w:rPr>
+        <w:t>-</w:t>
+      </w:r>
+      <w:r>
+        <w:rPr>
+          <w:rStyle w:val="Hyperlink"/>
+        </w:rPr>
+        <w:t>query</w:t>
+      </w:r>
+      <w:r>
+        <w:rPr>
+          <w:rStyle w:val="Hyperlink"/>
+          <w:lang w:val="ru-RU"/>
+        </w:rPr>
+        <w:t>-</w:t>
+      </w:r>
+      <w:r>
+        <w:rPr>
+          <w:rStyle w:val="Hyperlink"/>
+        </w:rPr>
+        <w:t>form</w:t>
+      </w:r>
+      <w:r>
+        <w:rPr>
+          <w:rStyle w:val="Hyperlink"/>
+          <w:lang w:val="ru-RU"/>
+        </w:rPr>
+        <w:t>-</w:t>
+      </w:r>
+      <w:r>
+        <w:rPr>
+          <w:rStyle w:val="Hyperlink"/>
+        </w:rPr>
+        <w:t>or</w:t>
+      </w:r>
+      <w:r>
+        <w:rPr>
+          <w:rStyle w:val="Hyperlink"/>
+          <w:lang w:val="ru-RU"/>
+        </w:rPr>
+        <w:t>-</w:t>
+      </w:r>
+      <w:r>
+        <w:rPr>
+          <w:rStyle w:val="Hyperlink"/>
+        </w:rPr>
+        <w:t>report</w:t>
+      </w:r>
+      <w:r>
+        <w:rPr>
+          <w:rStyle w:val="Hyperlink"/>
+          <w:lang w:val="ru-RU"/>
+        </w:rPr>
+        <w:t>-4</w:t>
+      </w:r>
+      <w:r>
+        <w:rPr>
+          <w:rStyle w:val="Hyperlink"/>
+        </w:rPr>
+        <w:t>f</w:t>
+      </w:r>
+      <w:r>
+        <w:rPr>
+          <w:rStyle w:val="Hyperlink"/>
+          <w:lang w:val="ru-RU"/>
+        </w:rPr>
+        <w:t>255441-7326-486</w:t>
+      </w:r>
+      <w:r>
+        <w:rPr>
+          <w:rStyle w:val="Hyperlink"/>
+        </w:rPr>
+        <w:t>a</w:t>
+      </w:r>
+      <w:r>
+        <w:rPr>
+          <w:rStyle w:val="Hyperlink"/>
+          <w:lang w:val="ru-RU"/>
+        </w:rPr>
+        <w:t>-97</w:t>
+      </w:r>
+      <w:r>
+        <w:rPr>
+          <w:rStyle w:val="Hyperlink"/>
+        </w:rPr>
+        <w:t>ad</w:t>
+      </w:r>
+      <w:r>
+        <w:rPr>
+          <w:rStyle w:val="Hyperlink"/>
+          <w:lang w:val="ru-RU"/>
+        </w:rPr>
+        <w:t>-7760</w:t>
+      </w:r>
+      <w:r>
+        <w:rPr>
+          <w:rStyle w:val="Hyperlink"/>
+        </w:rPr>
+        <w:t>e</w:t>
+      </w:r>
+      <w:r>
+        <w:rPr>
+          <w:rStyle w:val="Hyperlink"/>
+          <w:lang w:val="ru-RU"/>
+        </w:rPr>
+        <w:t>8</w:t>
+      </w:r>
+      <w:r>
+        <w:rPr>
+          <w:rStyle w:val="Hyperlink"/>
+        </w:rPr>
+        <w:t>b</w:t>
+      </w:r>
+      <w:r>
+        <w:rPr>
+          <w:rStyle w:val="Hyperlink"/>
+          <w:lang w:val="ru-RU"/>
+        </w:rPr>
+        <w:t>0880</w:t>
+      </w:r>
+      <w:r>
+        <w:rPr>
+          <w:rStyle w:val="Hyperlink"/>
+        </w:rPr>
+        <w:t>b</w:t>
+      </w:r>
+      <w:r>
+        <w:rPr>
+          <w:rStyle w:val="Hyperlink"/>
+          <w:lang w:val="ru-RU"/>
+        </w:rPr>
+        <w:t>#</w:t>
+      </w:r>
+      <w:r>
+        <w:rPr>
+          <w:rStyle w:val="Hyperlink"/>
+        </w:rPr>
+        <w:t>bm</w:t>
+      </w:r>
+      <w:r>
+        <w:rPr>
+          <w:rStyle w:val="Hyperlink"/>
+          <w:lang w:val="ru-RU"/>
+        </w:rPr>
+        <w:t>3</w:t>
+      </w:r>
+      <w:r>
+        <w:rPr>
+          <w:rStyle w:val="Hyperlink"/>
+          <w:lang w:val="ru-RU"/>
+        </w:rPr>
+        <w:fldChar w:fldCharType="end"/>
+      </w:r>
+    </w:p>
+    <w:p>
+      <w:pPr>
+        <w:pStyle w:val="ListParagraph"/>
+        <w:numPr>
+          <w:ilvl w:val="0"/>
+          <w:numId w:val="8"/>
+        </w:numPr>
+        <w:rPr>
+          <w:lang w:val="ru-RU"/>
+        </w:rPr>
+      </w:pPr>
+      <w:r>
+        <w:rPr>
+          <w:b/>
+          <w:bCs/>
+          <w:lang w:val="ru-RU"/>
+        </w:rPr>
+        <w:t>Филтриране</w:t>
+      </w:r>
+      <w:r>
+        <w:rPr>
+          <w:lang w:val="ru-RU"/>
+        </w:rPr>
+        <w:t xml:space="preserve"> на записи в отчет: </w:t>
+      </w:r>
       <w:hyperlink r:id="rId40" w:history="1">
         <w:r>
           <w:rPr>
@@ -8155,12 +9219,14 @@
           </w:rPr>
           <w:t>.</w:t>
         </w:r>
+        <w:proofErr w:type="spellStart"/>
         <w:r>
           <w:rPr>
             <w:rStyle w:val="Hyperlink"/>
           </w:rPr>
           <w:t>microsoft</w:t>
         </w:r>
+        <w:proofErr w:type="spellEnd"/>
         <w:r>
           <w:rPr>
             <w:rStyle w:val="Hyperlink"/>
@@ -8181,12 +9247,14 @@
           </w:rPr>
           <w:t>/</w:t>
         </w:r>
+        <w:proofErr w:type="spellStart"/>
         <w:r>
           <w:rPr>
             <w:rStyle w:val="Hyperlink"/>
           </w:rPr>
           <w:t>en</w:t>
         </w:r>
+        <w:proofErr w:type="spellEnd"/>
         <w:r>
           <w:rPr>
             <w:rStyle w:val="Hyperlink"/>
@@ -8194,617 +9262,14 @@
           </w:rPr>
           <w:t>-</w:t>
         </w:r>
-        <w:r>
-          <w:rPr>
-            <w:rStyle w:val="Hyperlink"/>
-          </w:rPr>
-          <w:t>au</w:t>
-        </w:r>
-        <w:r>
-          <w:rPr>
-            <w:rStyle w:val="Hyperlink"/>
-            <w:lang w:val="ru-RU"/>
-          </w:rPr>
-          <w:t>/</w:t>
-        </w:r>
-        <w:r>
-          <w:rPr>
-            <w:rStyle w:val="Hyperlink"/>
-          </w:rPr>
-          <w:t>office</w:t>
-        </w:r>
-        <w:r>
-          <w:rPr>
-            <w:rStyle w:val="Hyperlink"/>
-            <w:lang w:val="ru-RU"/>
-          </w:rPr>
-          <w:t>/</w:t>
-        </w:r>
-        <w:r>
-          <w:rPr>
-            <w:rStyle w:val="Hyperlink"/>
-          </w:rPr>
-          <w:t>guide</w:t>
-        </w:r>
-        <w:r>
-          <w:rPr>
-            <w:rStyle w:val="Hyperlink"/>
-            <w:lang w:val="ru-RU"/>
-          </w:rPr>
-          <w:t>-</w:t>
-        </w:r>
-        <w:r>
-          <w:rPr>
-            <w:rStyle w:val="Hyperlink"/>
-          </w:rPr>
-          <w:t>to</w:t>
-        </w:r>
-        <w:r>
-          <w:rPr>
-            <w:rStyle w:val="Hyperlink"/>
-            <w:lang w:val="ru-RU"/>
-          </w:rPr>
-          <w:t>-</w:t>
-        </w:r>
-        <w:r>
-          <w:rPr>
-            <w:rStyle w:val="Hyperlink"/>
-          </w:rPr>
-          <w:t>designing</w:t>
-        </w:r>
-        <w:r>
-          <w:rPr>
-            <w:rStyle w:val="Hyperlink"/>
-            <w:lang w:val="ru-RU"/>
-          </w:rPr>
-          <w:t>-</w:t>
-        </w:r>
-        <w:r>
-          <w:rPr>
-            <w:rStyle w:val="Hyperlink"/>
-          </w:rPr>
-          <w:t>reports</w:t>
-        </w:r>
-        <w:r>
-          <w:rPr>
-            <w:rStyle w:val="Hyperlink"/>
-            <w:lang w:val="ru-RU"/>
-          </w:rPr>
-          <w:t>-876</w:t>
-        </w:r>
-        <w:r>
-          <w:rPr>
-            <w:rStyle w:val="Hyperlink"/>
-          </w:rPr>
-          <w:t>a</w:t>
-        </w:r>
-        <w:r>
-          <w:rPr>
-            <w:rStyle w:val="Hyperlink"/>
-            <w:lang w:val="ru-RU"/>
-          </w:rPr>
-          <w:t>6</w:t>
-        </w:r>
-        <w:r>
-          <w:rPr>
-            <w:rStyle w:val="Hyperlink"/>
-          </w:rPr>
-          <w:t>d</w:t>
-        </w:r>
-        <w:r>
-          <w:rPr>
-            <w:rStyle w:val="Hyperlink"/>
-            <w:lang w:val="ru-RU"/>
-          </w:rPr>
-          <w:t>27-59</w:t>
-        </w:r>
-        <w:r>
-          <w:rPr>
-            <w:rStyle w:val="Hyperlink"/>
-          </w:rPr>
-          <w:t>aa</w:t>
-        </w:r>
-        <w:r>
-          <w:rPr>
-            <w:rStyle w:val="Hyperlink"/>
-            <w:lang w:val="ru-RU"/>
-          </w:rPr>
-          <w:t>-467</w:t>
-        </w:r>
-        <w:r>
-          <w:rPr>
-            <w:rStyle w:val="Hyperlink"/>
-          </w:rPr>
-          <w:t>a</w:t>
-        </w:r>
-        <w:r>
-          <w:rPr>
-            <w:rStyle w:val="Hyperlink"/>
-            <w:lang w:val="ru-RU"/>
-          </w:rPr>
-          <w:t>-8240-</w:t>
-        </w:r>
-        <w:r>
-          <w:rPr>
-            <w:rStyle w:val="Hyperlink"/>
-          </w:rPr>
-          <w:t>ee</w:t>
-        </w:r>
-        <w:r>
-          <w:rPr>
-            <w:rStyle w:val="Hyperlink"/>
-            <w:lang w:val="ru-RU"/>
-          </w:rPr>
-          <w:t>6</w:t>
-        </w:r>
-        <w:r>
-          <w:rPr>
-            <w:rStyle w:val="Hyperlink"/>
-          </w:rPr>
-          <w:t>e</w:t>
-        </w:r>
-        <w:r>
-          <w:rPr>
-            <w:rStyle w:val="Hyperlink"/>
-            <w:lang w:val="ru-RU"/>
-          </w:rPr>
-          <w:t>01597291</w:t>
-        </w:r>
-      </w:hyperlink>
-    </w:p>
-    <w:p>
-      <w:pPr>
-        <w:pStyle w:val="ListParagraph"/>
-        <w:numPr>
-          <w:ilvl w:val="0"/>
-          <w:numId w:val="8"/>
-        </w:numPr>
-        <w:rPr>
-          <w:lang w:val="ru-RU"/>
-        </w:rPr>
-      </w:pPr>
-      <w:r>
-        <w:rPr>
-          <w:b/>
-          <w:bCs/>
-          <w:lang w:val="ru-RU"/>
-        </w:rPr>
-        <w:t>Сортиране</w:t>
-      </w:r>
-      <w:r>
-        <w:rPr>
-          <w:lang w:val="ru-RU"/>
-        </w:rPr>
-        <w:t xml:space="preserve"> на записи в отчет: </w:t>
-      </w:r>
-      <w:hyperlink r:id="rId41" w:anchor="bm3" w:history="1">
-        <w:r>
-          <w:rPr>
-            <w:rStyle w:val="Hyperlink"/>
-          </w:rPr>
-          <w:t>https</w:t>
-        </w:r>
-        <w:r>
-          <w:rPr>
-            <w:rStyle w:val="Hyperlink"/>
-            <w:lang w:val="ru-RU"/>
-          </w:rPr>
-          <w:t>://</w:t>
-        </w:r>
-        <w:r>
-          <w:rPr>
-            <w:rStyle w:val="Hyperlink"/>
-          </w:rPr>
-          <w:t>support</w:t>
-        </w:r>
-        <w:r>
-          <w:rPr>
-            <w:rStyle w:val="Hyperlink"/>
-            <w:lang w:val="ru-RU"/>
-          </w:rPr>
-          <w:t>.</w:t>
-        </w:r>
-        <w:r>
-          <w:rPr>
-            <w:rStyle w:val="Hyperlink"/>
-          </w:rPr>
-          <w:t>microsoft</w:t>
-        </w:r>
-        <w:r>
-          <w:rPr>
-            <w:rStyle w:val="Hyperlink"/>
-            <w:lang w:val="ru-RU"/>
-          </w:rPr>
-          <w:t>.</w:t>
-        </w:r>
-        <w:r>
-          <w:rPr>
-            <w:rStyle w:val="Hyperlink"/>
-          </w:rPr>
-          <w:t>com</w:t>
-        </w:r>
-        <w:r>
-          <w:rPr>
-            <w:rStyle w:val="Hyperlink"/>
-            <w:lang w:val="ru-RU"/>
-          </w:rPr>
-          <w:t>/</w:t>
-        </w:r>
-        <w:r>
-          <w:rPr>
-            <w:rStyle w:val="Hyperlink"/>
-          </w:rPr>
-          <w:t>en</w:t>
-        </w:r>
-        <w:r>
-          <w:rPr>
-            <w:rStyle w:val="Hyperlink"/>
-            <w:lang w:val="ru-RU"/>
-          </w:rPr>
-          <w:t>-</w:t>
-        </w:r>
-        <w:r>
-          <w:rPr>
-            <w:rStyle w:val="Hyperlink"/>
-          </w:rPr>
-          <w:t>au</w:t>
-        </w:r>
-        <w:r>
-          <w:rPr>
-            <w:rStyle w:val="Hyperlink"/>
-            <w:lang w:val="ru-RU"/>
-          </w:rPr>
-          <w:t>/</w:t>
-        </w:r>
-        <w:r>
-          <w:rPr>
-            <w:rStyle w:val="Hyperlink"/>
-          </w:rPr>
-          <w:t>office</w:t>
-        </w:r>
-        <w:r>
-          <w:rPr>
-            <w:rStyle w:val="Hyperlink"/>
-            <w:lang w:val="ru-RU"/>
-          </w:rPr>
-          <w:t>/</w:t>
-        </w:r>
-        <w:r>
-          <w:rPr>
-            <w:rStyle w:val="Hyperlink"/>
-          </w:rPr>
-          <w:t>save</w:t>
-        </w:r>
-        <w:r>
-          <w:rPr>
-            <w:rStyle w:val="Hyperlink"/>
-            <w:lang w:val="ru-RU"/>
-          </w:rPr>
-          <w:t>-</w:t>
-        </w:r>
-        <w:r>
-          <w:rPr>
-            <w:rStyle w:val="Hyperlink"/>
-          </w:rPr>
-          <w:t>a</w:t>
-        </w:r>
-        <w:r>
-          <w:rPr>
-            <w:rStyle w:val="Hyperlink"/>
-            <w:lang w:val="ru-RU"/>
-          </w:rPr>
-          <w:t>-</w:t>
-        </w:r>
-        <w:r>
-          <w:rPr>
-            <w:rStyle w:val="Hyperlink"/>
-          </w:rPr>
-          <w:t>sort</w:t>
-        </w:r>
-        <w:r>
-          <w:rPr>
-            <w:rStyle w:val="Hyperlink"/>
-            <w:lang w:val="ru-RU"/>
-          </w:rPr>
-          <w:t>-</w:t>
-        </w:r>
-        <w:r>
-          <w:rPr>
-            <w:rStyle w:val="Hyperlink"/>
-          </w:rPr>
-          <w:t>order</w:t>
-        </w:r>
-        <w:r>
-          <w:rPr>
-            <w:rStyle w:val="Hyperlink"/>
-            <w:lang w:val="ru-RU"/>
-          </w:rPr>
-          <w:t>-</w:t>
-        </w:r>
-        <w:r>
-          <w:rPr>
-            <w:rStyle w:val="Hyperlink"/>
-          </w:rPr>
-          <w:t>with</w:t>
-        </w:r>
-        <w:r>
-          <w:rPr>
-            <w:rStyle w:val="Hyperlink"/>
-            <w:lang w:val="ru-RU"/>
-          </w:rPr>
-          <w:t>-</w:t>
-        </w:r>
-        <w:r>
-          <w:rPr>
-            <w:rStyle w:val="Hyperlink"/>
-          </w:rPr>
-          <w:t>a</w:t>
-        </w:r>
-        <w:r>
-          <w:rPr>
-            <w:rStyle w:val="Hyperlink"/>
-            <w:lang w:val="ru-RU"/>
-          </w:rPr>
-          <w:t>-</w:t>
-        </w:r>
-        <w:r>
-          <w:rPr>
-            <w:rStyle w:val="Hyperlink"/>
-          </w:rPr>
-          <w:t>table</w:t>
-        </w:r>
-        <w:r>
-          <w:rPr>
-            <w:rStyle w:val="Hyperlink"/>
-            <w:lang w:val="ru-RU"/>
-          </w:rPr>
-          <w:t>-</w:t>
-        </w:r>
-        <w:r>
-          <w:rPr>
-            <w:rStyle w:val="Hyperlink"/>
-          </w:rPr>
-          <w:t>query</w:t>
-        </w:r>
-        <w:r>
-          <w:rPr>
-            <w:rStyle w:val="Hyperlink"/>
-            <w:lang w:val="ru-RU"/>
-          </w:rPr>
-          <w:t>-</w:t>
-        </w:r>
-        <w:r>
-          <w:rPr>
-            <w:rStyle w:val="Hyperlink"/>
-          </w:rPr>
-          <w:t>form</w:t>
-        </w:r>
-        <w:r>
-          <w:rPr>
-            <w:rStyle w:val="Hyperlink"/>
-            <w:lang w:val="ru-RU"/>
-          </w:rPr>
-          <w:t>-</w:t>
-        </w:r>
-        <w:r>
-          <w:rPr>
-            <w:rStyle w:val="Hyperlink"/>
-          </w:rPr>
-          <w:t>or</w:t>
-        </w:r>
-        <w:r>
-          <w:rPr>
-            <w:rStyle w:val="Hyperlink"/>
-            <w:lang w:val="ru-RU"/>
-          </w:rPr>
-          <w:t>-</w:t>
-        </w:r>
-        <w:r>
-          <w:rPr>
-            <w:rStyle w:val="Hyperlink"/>
-          </w:rPr>
-          <w:t>report</w:t>
-        </w:r>
-        <w:r>
-          <w:rPr>
-            <w:rStyle w:val="Hyperlink"/>
-            <w:lang w:val="ru-RU"/>
-          </w:rPr>
-          <w:t>-4</w:t>
-        </w:r>
-        <w:r>
-          <w:rPr>
-            <w:rStyle w:val="Hyperlink"/>
-          </w:rPr>
-          <w:t>f</w:t>
-        </w:r>
-        <w:r>
-          <w:rPr>
-            <w:rStyle w:val="Hyperlink"/>
-            <w:lang w:val="ru-RU"/>
-          </w:rPr>
-          <w:t>255441-7326-486</w:t>
-        </w:r>
-        <w:r>
-          <w:rPr>
-            <w:rStyle w:val="Hyperlink"/>
-          </w:rPr>
-          <w:t>a</w:t>
-        </w:r>
-        <w:r>
-          <w:rPr>
-            <w:rStyle w:val="Hyperlink"/>
-            <w:lang w:val="ru-RU"/>
-          </w:rPr>
-          <w:t>-97</w:t>
-        </w:r>
-        <w:r>
-          <w:rPr>
-            <w:rStyle w:val="Hyperlink"/>
-          </w:rPr>
-          <w:t>ad</w:t>
-        </w:r>
-        <w:r>
-          <w:rPr>
-            <w:rStyle w:val="Hyperlink"/>
-            <w:lang w:val="ru-RU"/>
-          </w:rPr>
-          <w:t>-7760</w:t>
-        </w:r>
-        <w:r>
-          <w:rPr>
-            <w:rStyle w:val="Hyperlink"/>
-          </w:rPr>
-          <w:t>e</w:t>
-        </w:r>
-        <w:r>
-          <w:rPr>
-            <w:rStyle w:val="Hyperlink"/>
-            <w:lang w:val="ru-RU"/>
-          </w:rPr>
-          <w:t>8</w:t>
-        </w:r>
-        <w:r>
-          <w:rPr>
-            <w:rStyle w:val="Hyperlink"/>
-          </w:rPr>
-          <w:t>b</w:t>
-        </w:r>
-        <w:r>
-          <w:rPr>
-            <w:rStyle w:val="Hyperlink"/>
-            <w:lang w:val="ru-RU"/>
-          </w:rPr>
-          <w:t>0880</w:t>
-        </w:r>
-        <w:r>
-          <w:rPr>
-            <w:rStyle w:val="Hyperlink"/>
-          </w:rPr>
-          <w:t>b</w:t>
-        </w:r>
-        <w:r>
-          <w:rPr>
-            <w:rStyle w:val="Hyperlink"/>
-            <w:lang w:val="ru-RU"/>
-          </w:rPr>
-          <w:t>#</w:t>
-        </w:r>
-        <w:r>
-          <w:rPr>
-            <w:rStyle w:val="Hyperlink"/>
-          </w:rPr>
-          <w:t>bm</w:t>
-        </w:r>
-        <w:r>
-          <w:rPr>
-            <w:rStyle w:val="Hyperlink"/>
-            <w:lang w:val="ru-RU"/>
-          </w:rPr>
-          <w:t>3</w:t>
-        </w:r>
-      </w:hyperlink>
-    </w:p>
-    <w:p>
-      <w:pPr>
-        <w:pStyle w:val="ListParagraph"/>
-        <w:numPr>
-          <w:ilvl w:val="0"/>
-          <w:numId w:val="8"/>
-        </w:numPr>
-        <w:rPr>
-          <w:rStyle w:val="Hyperlink"/>
-          <w:color w:val="auto"/>
-          <w:u w:val="none"/>
-          <w:lang w:val="ru-RU"/>
-        </w:rPr>
-      </w:pPr>
-      <w:r>
-        <w:rPr>
-          <w:b/>
-          <w:bCs/>
-          <w:lang w:val="ru-RU"/>
-        </w:rPr>
-        <w:t>Филтриране</w:t>
-      </w:r>
-      <w:r>
-        <w:rPr>
-          <w:lang w:val="ru-RU"/>
-        </w:rPr>
-        <w:t xml:space="preserve"> на записи в отчет: </w:t>
-      </w:r>
-      <w:hyperlink r:id="rId42" w:history="1">
-        <w:r>
-          <w:rPr>
-            <w:rStyle w:val="Hyperlink"/>
-          </w:rPr>
-          <w:t>https</w:t>
-        </w:r>
-        <w:r>
-          <w:rPr>
-            <w:rStyle w:val="Hyperlink"/>
-            <w:lang w:val="ru-RU"/>
-          </w:rPr>
-          <w:t>://</w:t>
-        </w:r>
-        <w:r>
-          <w:rPr>
-            <w:rStyle w:val="Hyperlink"/>
-          </w:rPr>
-          <w:t>support</w:t>
-        </w:r>
-        <w:r>
-          <w:rPr>
-            <w:rStyle w:val="Hyperlink"/>
-            <w:lang w:val="ru-RU"/>
-          </w:rPr>
-          <w:t>.</w:t>
-        </w:r>
-        <w:r>
-          <w:rPr>
-            <w:rStyle w:val="Hyperlink"/>
-          </w:rPr>
-          <w:t>microsoft</w:t>
-        </w:r>
-        <w:r>
-          <w:rPr>
-            <w:rStyle w:val="Hyperlink"/>
-            <w:lang w:val="ru-RU"/>
-          </w:rPr>
-          <w:t>.</w:t>
-        </w:r>
-        <w:r>
-          <w:rPr>
-            <w:rStyle w:val="Hyperlink"/>
-          </w:rPr>
-          <w:t>com</w:t>
-        </w:r>
-        <w:r>
-          <w:rPr>
-            <w:rStyle w:val="Hyperlink"/>
-            <w:lang w:val="ru-RU"/>
-          </w:rPr>
-          <w:t>/</w:t>
-        </w:r>
-        <w:r>
-          <w:rPr>
-            <w:rStyle w:val="Hyperlink"/>
-          </w:rPr>
-          <w:t>en</w:t>
-        </w:r>
-        <w:r>
-          <w:rPr>
-            <w:rStyle w:val="Hyperlink"/>
-            <w:lang w:val="ru-RU"/>
-          </w:rPr>
-          <w:t>-</w:t>
-        </w:r>
+        <w:proofErr w:type="spellStart"/>
         <w:r>
           <w:rPr>
             <w:rStyle w:val="Hyperlink"/>
           </w:rPr>
           <w:t>gb</w:t>
         </w:r>
+        <w:proofErr w:type="spellEnd"/>
         <w:r>
           <w:rPr>
             <w:rStyle w:val="Hyperlink"/>
@@ -8981,12 +9446,14 @@
           </w:rPr>
           <w:t>2</w:t>
         </w:r>
+        <w:proofErr w:type="spellStart"/>
         <w:r>
           <w:rPr>
             <w:rStyle w:val="Hyperlink"/>
           </w:rPr>
           <w:t>fe</w:t>
         </w:r>
+        <w:proofErr w:type="spellEnd"/>
         <w:r>
           <w:rPr>
             <w:rStyle w:val="Hyperlink"/>
@@ -8994,24 +9461,19 @@
           </w:rPr>
           <w:t>424</w:t>
         </w:r>
+        <w:proofErr w:type="spellStart"/>
         <w:r>
           <w:rPr>
             <w:rStyle w:val="Hyperlink"/>
           </w:rPr>
           <w:t>eeb</w:t>
         </w:r>
+        <w:proofErr w:type="spellEnd"/>
       </w:hyperlink>
     </w:p>
-    <w:p>
-      <w:pPr>
-        <w:rPr>
-          <w:lang w:val="ru-RU"/>
-        </w:rPr>
-      </w:pPr>
-    </w:p>
     <w:sectPr>
-      <w:headerReference w:type="default" r:id="rId43"/>
-      <w:footerReference w:type="default" r:id="rId44"/>
+      <w:headerReference w:type="default" r:id="rId41"/>
+      <w:footerReference w:type="default" r:id="rId42"/>
       <w:pgSz w:w="11909" w:h="16834" w:code="9"/>
       <w:pgMar w:top="567" w:right="737" w:bottom="680" w:left="737" w:header="567" w:footer="510" w:gutter="0"/>
       <w:cols w:space="720"/>

</xml_diff>